<commit_message>
#177 Reviewed failed test that now pass
Tests related to password changes in update user are now updated. The
bug has been fixed.
</commit_message>
<xml_diff>
--- a/Deliverable-4/Testing Update- Manage Users.docx
+++ b/Deliverable-4/Testing Update- Manage Users.docx
@@ -7051,18 +7051,18 @@
       </w:tr>
       <w:tr>
         <w:trPr>
-          <w:trHeight w:val="1076"/>
+          <w:trHeight w:val="758"/>
         </w:trPr>
         <w:tc>
           <w:tcPr>
             <w:tcW w:w="1077" w:type="dxa"/>
-            <w:tcBorders>
-              <w:top w:val="single" w:sz="4" w:space="0" w:color="auto"/>
-              <w:left w:val="single" w:sz="4" w:space="0" w:color="auto"/>
-              <w:bottom w:val="single" w:sz="4" w:space="0" w:color="auto"/>
-              <w:right w:val="single" w:sz="4" w:space="0" w:color="auto"/>
-            </w:tcBorders>
-            <w:shd w:val="clear" w:color="auto" w:fill="FBE4D5" w:themeFill="accent2" w:themeFillTint="33"/>
+            <w:vMerge w:val="restart"/>
+            <w:tcBorders>
+              <w:top w:val="single" w:sz="4" w:space="0" w:color="auto"/>
+              <w:left w:val="single" w:sz="4" w:space="0" w:color="auto"/>
+              <w:right w:val="single" w:sz="4" w:space="0" w:color="auto"/>
+            </w:tcBorders>
+            <w:shd w:val="clear" w:color="auto" w:fill="E2EFD9" w:themeFill="accent6" w:themeFillTint="33"/>
           </w:tcPr>
           <w:p>
             <w:pPr>
@@ -7082,8 +7082,1065 @@
           <w:tcPr>
             <w:tcW w:w="1753" w:type="dxa"/>
             <w:gridSpan w:val="2"/>
-            <w:tcBorders>
-              <w:top w:val="single" w:sz="4" w:space="0" w:color="auto"/>
+            <w:vMerge w:val="restart"/>
+            <w:tcBorders>
+              <w:top w:val="single" w:sz="4" w:space="0" w:color="auto"/>
+              <w:left w:val="single" w:sz="4" w:space="0" w:color="auto"/>
+              <w:right w:val="single" w:sz="4" w:space="0" w:color="auto"/>
+            </w:tcBorders>
+            <w:shd w:val="clear" w:color="auto" w:fill="E2EFD9" w:themeFill="accent6" w:themeFillTint="33"/>
+          </w:tcPr>
+          <w:p>
+            <w:pPr>
+              <w:rPr>
+                <w:lang w:val="en-CA"/>
+              </w:rPr>
+            </w:pPr>
+            <w:r>
+              <w:rPr>
+                <w:lang w:val="en-CA"/>
+              </w:rPr>
+              <w:t>Administrator attempts to save the updated profile with an inexistent username.</w:t>
+            </w:r>
+          </w:p>
+        </w:tc>
+        <w:tc>
+          <w:tcPr>
+            <w:tcW w:w="1604" w:type="dxa"/>
+            <w:vMerge w:val="restart"/>
+            <w:tcBorders>
+              <w:top w:val="single" w:sz="4" w:space="0" w:color="auto"/>
+              <w:left w:val="single" w:sz="4" w:space="0" w:color="auto"/>
+              <w:right w:val="single" w:sz="4" w:space="0" w:color="auto"/>
+            </w:tcBorders>
+            <w:shd w:val="clear" w:color="auto" w:fill="E2EFD9" w:themeFill="accent6" w:themeFillTint="33"/>
+          </w:tcPr>
+          <w:p>
+            <w:pPr>
+              <w:rPr>
+                <w:lang w:val="en-CA"/>
+              </w:rPr>
+            </w:pPr>
+            <w:r>
+              <w:rPr>
+                <w:lang w:val="en-CA"/>
+              </w:rPr>
+              <w:t>Username = “inexistent”</w:t>
+            </w:r>
+          </w:p>
+        </w:tc>
+        <w:tc>
+          <w:tcPr>
+            <w:tcW w:w="1724" w:type="dxa"/>
+            <w:vMerge w:val="restart"/>
+            <w:tcBorders>
+              <w:top w:val="single" w:sz="4" w:space="0" w:color="auto"/>
+              <w:left w:val="single" w:sz="4" w:space="0" w:color="auto"/>
+              <w:right w:val="single" w:sz="4" w:space="0" w:color="auto"/>
+            </w:tcBorders>
+            <w:shd w:val="clear" w:color="auto" w:fill="E2EFD9" w:themeFill="accent6" w:themeFillTint="33"/>
+          </w:tcPr>
+          <w:p>
+            <w:pPr>
+              <w:rPr>
+                <w:lang w:val="en-CA"/>
+              </w:rPr>
+            </w:pPr>
+            <w:r>
+              <w:rPr>
+                <w:lang w:val="en-CA"/>
+              </w:rPr>
+              <w:t>Updated profile is displayed, all remaining information have remained unchanged.</w:t>
+            </w:r>
+          </w:p>
+        </w:tc>
+        <w:tc>
+          <w:tcPr>
+            <w:tcW w:w="1742" w:type="dxa"/>
+            <w:tcBorders>
+              <w:top w:val="single" w:sz="4" w:space="0" w:color="auto"/>
+              <w:left w:val="single" w:sz="4" w:space="0" w:color="auto"/>
+              <w:bottom w:val="single" w:sz="4" w:space="0" w:color="auto"/>
+              <w:right w:val="single" w:sz="4" w:space="0" w:color="auto"/>
+            </w:tcBorders>
+            <w:shd w:val="clear" w:color="auto" w:fill="E2EFD9" w:themeFill="accent6" w:themeFillTint="33"/>
+          </w:tcPr>
+          <w:p>
+            <w:pPr>
+              <w:rPr>
+                <w:strike/>
+                <w:lang w:val="en-CA"/>
+              </w:rPr>
+            </w:pPr>
+            <w:r>
+              <w:rPr>
+                <w:strike/>
+                <w:lang w:val="en-CA"/>
+              </w:rPr>
+              <w:t>Password has changed.</w:t>
+            </w:r>
+          </w:p>
+        </w:tc>
+        <w:tc>
+          <w:tcPr>
+            <w:tcW w:w="1450" w:type="dxa"/>
+            <w:tcBorders>
+              <w:top w:val="single" w:sz="4" w:space="0" w:color="auto"/>
+              <w:left w:val="single" w:sz="4" w:space="0" w:color="auto"/>
+              <w:right w:val="single" w:sz="4" w:space="0" w:color="auto"/>
+            </w:tcBorders>
+            <w:shd w:val="clear" w:color="auto" w:fill="E2EFD9" w:themeFill="accent6" w:themeFillTint="33"/>
+          </w:tcPr>
+          <w:p>
+            <w:pPr>
+              <w:rPr>
+                <w:strike/>
+                <w:lang w:val="en-CA"/>
+              </w:rPr>
+            </w:pPr>
+            <w:r>
+              <w:rPr>
+                <w:strike/>
+                <w:lang w:val="en-CA"/>
+              </w:rPr>
+              <w:t>Fail</w:t>
+            </w:r>
+          </w:p>
+        </w:tc>
+      </w:tr>
+      <w:tr>
+        <w:trPr>
+          <w:trHeight w:val="757"/>
+        </w:trPr>
+        <w:tc>
+          <w:tcPr>
+            <w:tcW w:w="1077" w:type="dxa"/>
+            <w:vMerge/>
+            <w:tcBorders>
+              <w:left w:val="single" w:sz="4" w:space="0" w:color="auto"/>
+              <w:bottom w:val="single" w:sz="4" w:space="0" w:color="auto"/>
+              <w:right w:val="single" w:sz="4" w:space="0" w:color="auto"/>
+            </w:tcBorders>
+            <w:shd w:val="clear" w:color="auto" w:fill="C5E0B3" w:themeFill="accent6" w:themeFillTint="66"/>
+          </w:tcPr>
+          <w:p>
+            <w:pPr>
+              <w:rPr>
+                <w:lang w:val="en-CA"/>
+              </w:rPr>
+            </w:pPr>
+          </w:p>
+        </w:tc>
+        <w:tc>
+          <w:tcPr>
+            <w:tcW w:w="1753" w:type="dxa"/>
+            <w:gridSpan w:val="2"/>
+            <w:vMerge/>
+            <w:tcBorders>
+              <w:left w:val="single" w:sz="4" w:space="0" w:color="auto"/>
+              <w:bottom w:val="single" w:sz="4" w:space="0" w:color="auto"/>
+              <w:right w:val="single" w:sz="4" w:space="0" w:color="auto"/>
+            </w:tcBorders>
+            <w:shd w:val="clear" w:color="auto" w:fill="C5E0B3" w:themeFill="accent6" w:themeFillTint="66"/>
+          </w:tcPr>
+          <w:p>
+            <w:pPr>
+              <w:rPr>
+                <w:lang w:val="en-CA"/>
+              </w:rPr>
+            </w:pPr>
+          </w:p>
+        </w:tc>
+        <w:tc>
+          <w:tcPr>
+            <w:tcW w:w="1604" w:type="dxa"/>
+            <w:vMerge/>
+            <w:tcBorders>
+              <w:left w:val="single" w:sz="4" w:space="0" w:color="auto"/>
+              <w:bottom w:val="single" w:sz="4" w:space="0" w:color="auto"/>
+              <w:right w:val="single" w:sz="4" w:space="0" w:color="auto"/>
+            </w:tcBorders>
+            <w:shd w:val="clear" w:color="auto" w:fill="C5E0B3" w:themeFill="accent6" w:themeFillTint="66"/>
+          </w:tcPr>
+          <w:p>
+            <w:pPr>
+              <w:rPr>
+                <w:lang w:val="en-CA"/>
+              </w:rPr>
+            </w:pPr>
+          </w:p>
+        </w:tc>
+        <w:tc>
+          <w:tcPr>
+            <w:tcW w:w="1724" w:type="dxa"/>
+            <w:vMerge/>
+            <w:tcBorders>
+              <w:left w:val="single" w:sz="4" w:space="0" w:color="auto"/>
+              <w:bottom w:val="single" w:sz="4" w:space="0" w:color="auto"/>
+              <w:right w:val="single" w:sz="4" w:space="0" w:color="auto"/>
+            </w:tcBorders>
+            <w:shd w:val="clear" w:color="auto" w:fill="C5E0B3" w:themeFill="accent6" w:themeFillTint="66"/>
+          </w:tcPr>
+          <w:p>
+            <w:pPr>
+              <w:rPr>
+                <w:lang w:val="en-CA"/>
+              </w:rPr>
+            </w:pPr>
+          </w:p>
+        </w:tc>
+        <w:tc>
+          <w:tcPr>
+            <w:tcW w:w="1742" w:type="dxa"/>
+            <w:tcBorders>
+              <w:top w:val="single" w:sz="4" w:space="0" w:color="auto"/>
+              <w:left w:val="single" w:sz="4" w:space="0" w:color="auto"/>
+              <w:bottom w:val="single" w:sz="4" w:space="0" w:color="auto"/>
+              <w:right w:val="single" w:sz="4" w:space="0" w:color="auto"/>
+            </w:tcBorders>
+            <w:shd w:val="clear" w:color="auto" w:fill="E2EFD9" w:themeFill="accent6" w:themeFillTint="33"/>
+          </w:tcPr>
+          <w:p>
+            <w:pPr>
+              <w:rPr>
+                <w:lang w:val="en-CA"/>
+              </w:rPr>
+            </w:pPr>
+            <w:r>
+              <w:rPr>
+                <w:lang w:val="en-CA"/>
+              </w:rPr>
+              <w:t>Updated profile is displayed, all remaining information have remained unchanged.</w:t>
+            </w:r>
+          </w:p>
+        </w:tc>
+        <w:tc>
+          <w:tcPr>
+            <w:tcW w:w="1450" w:type="dxa"/>
+            <w:tcBorders>
+              <w:left w:val="single" w:sz="4" w:space="0" w:color="auto"/>
+              <w:bottom w:val="single" w:sz="4" w:space="0" w:color="auto"/>
+              <w:right w:val="single" w:sz="4" w:space="0" w:color="auto"/>
+            </w:tcBorders>
+            <w:shd w:val="clear" w:color="auto" w:fill="E2EFD9" w:themeFill="accent6" w:themeFillTint="33"/>
+          </w:tcPr>
+          <w:p>
+            <w:pPr>
+              <w:rPr>
+                <w:lang w:val="en-CA"/>
+              </w:rPr>
+            </w:pPr>
+            <w:r>
+              <w:rPr>
+                <w:lang w:val="en-CA"/>
+              </w:rPr>
+              <w:t>Pass</w:t>
+            </w:r>
+          </w:p>
+        </w:tc>
+      </w:tr>
+      <w:tr>
+        <w:trPr>
+          <w:trHeight w:val="758"/>
+        </w:trPr>
+        <w:tc>
+          <w:tcPr>
+            <w:tcW w:w="1077" w:type="dxa"/>
+            <w:vMerge w:val="restart"/>
+            <w:tcBorders>
+              <w:top w:val="single" w:sz="4" w:space="0" w:color="auto"/>
+              <w:left w:val="single" w:sz="4" w:space="0" w:color="auto"/>
+              <w:right w:val="single" w:sz="4" w:space="0" w:color="auto"/>
+            </w:tcBorders>
+            <w:shd w:val="clear" w:color="auto" w:fill="E2EFD9" w:themeFill="accent6" w:themeFillTint="33"/>
+          </w:tcPr>
+          <w:p>
+            <w:pPr>
+              <w:rPr>
+                <w:lang w:val="en-CA"/>
+              </w:rPr>
+            </w:pPr>
+            <w:r>
+              <w:rPr>
+                <w:lang w:val="en-CA"/>
+              </w:rPr>
+              <w:t>19.13</w:t>
+            </w:r>
+          </w:p>
+        </w:tc>
+        <w:tc>
+          <w:tcPr>
+            <w:tcW w:w="1753" w:type="dxa"/>
+            <w:gridSpan w:val="2"/>
+            <w:vMerge w:val="restart"/>
+            <w:tcBorders>
+              <w:top w:val="single" w:sz="4" w:space="0" w:color="auto"/>
+              <w:left w:val="single" w:sz="4" w:space="0" w:color="auto"/>
+              <w:right w:val="single" w:sz="4" w:space="0" w:color="auto"/>
+            </w:tcBorders>
+            <w:shd w:val="clear" w:color="auto" w:fill="E2EFD9" w:themeFill="accent6" w:themeFillTint="33"/>
+          </w:tcPr>
+          <w:p>
+            <w:pPr>
+              <w:rPr>
+                <w:lang w:val="en-CA"/>
+              </w:rPr>
+            </w:pPr>
+            <w:r>
+              <w:rPr>
+                <w:lang w:val="en-CA"/>
+              </w:rPr>
+              <w:t>Administrator attempts to save the updated profile with a new first name.</w:t>
+            </w:r>
+          </w:p>
+        </w:tc>
+        <w:tc>
+          <w:tcPr>
+            <w:tcW w:w="1604" w:type="dxa"/>
+            <w:vMerge w:val="restart"/>
+            <w:tcBorders>
+              <w:top w:val="single" w:sz="4" w:space="0" w:color="auto"/>
+              <w:left w:val="single" w:sz="4" w:space="0" w:color="auto"/>
+              <w:right w:val="single" w:sz="4" w:space="0" w:color="auto"/>
+            </w:tcBorders>
+            <w:shd w:val="clear" w:color="auto" w:fill="E2EFD9" w:themeFill="accent6" w:themeFillTint="33"/>
+          </w:tcPr>
+          <w:p>
+            <w:pPr>
+              <w:rPr>
+                <w:lang w:val="en-CA"/>
+              </w:rPr>
+            </w:pPr>
+            <w:r>
+              <w:rPr>
+                <w:lang w:val="en-CA"/>
+              </w:rPr>
+              <w:t>First name = “Lucas”</w:t>
+            </w:r>
+          </w:p>
+        </w:tc>
+        <w:tc>
+          <w:tcPr>
+            <w:tcW w:w="1724" w:type="dxa"/>
+            <w:vMerge w:val="restart"/>
+            <w:tcBorders>
+              <w:top w:val="single" w:sz="4" w:space="0" w:color="auto"/>
+              <w:left w:val="single" w:sz="4" w:space="0" w:color="auto"/>
+              <w:right w:val="single" w:sz="4" w:space="0" w:color="auto"/>
+            </w:tcBorders>
+            <w:shd w:val="clear" w:color="auto" w:fill="E2EFD9" w:themeFill="accent6" w:themeFillTint="33"/>
+          </w:tcPr>
+          <w:p>
+            <w:pPr>
+              <w:rPr>
+                <w:lang w:val="en-CA"/>
+              </w:rPr>
+            </w:pPr>
+            <w:r>
+              <w:rPr>
+                <w:lang w:val="en-CA"/>
+              </w:rPr>
+              <w:t>Updated profile is displayed, all remaining information have remained unchanged.</w:t>
+            </w:r>
+          </w:p>
+        </w:tc>
+        <w:tc>
+          <w:tcPr>
+            <w:tcW w:w="1742" w:type="dxa"/>
+            <w:tcBorders>
+              <w:top w:val="single" w:sz="4" w:space="0" w:color="auto"/>
+              <w:left w:val="single" w:sz="4" w:space="0" w:color="auto"/>
+              <w:bottom w:val="single" w:sz="4" w:space="0" w:color="auto"/>
+              <w:right w:val="single" w:sz="4" w:space="0" w:color="auto"/>
+            </w:tcBorders>
+            <w:shd w:val="clear" w:color="auto" w:fill="E2EFD9" w:themeFill="accent6" w:themeFillTint="33"/>
+          </w:tcPr>
+          <w:p>
+            <w:pPr>
+              <w:rPr>
+                <w:strike/>
+                <w:lang w:val="en-CA"/>
+              </w:rPr>
+            </w:pPr>
+            <w:r>
+              <w:rPr>
+                <w:strike/>
+                <w:lang w:val="en-CA"/>
+              </w:rPr>
+              <w:t>Password has changed.</w:t>
+            </w:r>
+          </w:p>
+        </w:tc>
+        <w:tc>
+          <w:tcPr>
+            <w:tcW w:w="1450" w:type="dxa"/>
+            <w:tcBorders>
+              <w:top w:val="single" w:sz="4" w:space="0" w:color="auto"/>
+              <w:left w:val="single" w:sz="4" w:space="0" w:color="auto"/>
+              <w:right w:val="single" w:sz="4" w:space="0" w:color="auto"/>
+            </w:tcBorders>
+            <w:shd w:val="clear" w:color="auto" w:fill="E2EFD9" w:themeFill="accent6" w:themeFillTint="33"/>
+          </w:tcPr>
+          <w:p>
+            <w:pPr>
+              <w:rPr>
+                <w:strike/>
+                <w:lang w:val="en-CA"/>
+              </w:rPr>
+            </w:pPr>
+            <w:r>
+              <w:rPr>
+                <w:strike/>
+                <w:lang w:val="en-CA"/>
+              </w:rPr>
+              <w:t>Fail</w:t>
+            </w:r>
+          </w:p>
+          <w:p>
+            <w:pPr>
+              <w:rPr>
+                <w:lang w:val="en-CA"/>
+              </w:rPr>
+            </w:pPr>
+            <w:r>
+              <w:rPr>
+                <w:lang w:val="en-CA"/>
+              </w:rPr>
+              <w:t>[older version]</w:t>
+            </w:r>
+          </w:p>
+        </w:tc>
+      </w:tr>
+      <w:tr>
+        <w:trPr>
+          <w:trHeight w:val="757"/>
+        </w:trPr>
+        <w:tc>
+          <w:tcPr>
+            <w:tcW w:w="1077" w:type="dxa"/>
+            <w:vMerge/>
+            <w:tcBorders>
+              <w:left w:val="single" w:sz="4" w:space="0" w:color="auto"/>
+              <w:bottom w:val="single" w:sz="4" w:space="0" w:color="auto"/>
+              <w:right w:val="single" w:sz="4" w:space="0" w:color="auto"/>
+            </w:tcBorders>
+            <w:shd w:val="clear" w:color="auto" w:fill="C5E0B3" w:themeFill="accent6" w:themeFillTint="66"/>
+          </w:tcPr>
+          <w:p>
+            <w:pPr>
+              <w:rPr>
+                <w:lang w:val="en-CA"/>
+              </w:rPr>
+            </w:pPr>
+          </w:p>
+        </w:tc>
+        <w:tc>
+          <w:tcPr>
+            <w:tcW w:w="1753" w:type="dxa"/>
+            <w:gridSpan w:val="2"/>
+            <w:vMerge/>
+            <w:tcBorders>
+              <w:left w:val="single" w:sz="4" w:space="0" w:color="auto"/>
+              <w:bottom w:val="single" w:sz="4" w:space="0" w:color="auto"/>
+              <w:right w:val="single" w:sz="4" w:space="0" w:color="auto"/>
+            </w:tcBorders>
+            <w:shd w:val="clear" w:color="auto" w:fill="C5E0B3" w:themeFill="accent6" w:themeFillTint="66"/>
+          </w:tcPr>
+          <w:p>
+            <w:pPr>
+              <w:rPr>
+                <w:lang w:val="en-CA"/>
+              </w:rPr>
+            </w:pPr>
+          </w:p>
+        </w:tc>
+        <w:tc>
+          <w:tcPr>
+            <w:tcW w:w="1604" w:type="dxa"/>
+            <w:vMerge/>
+            <w:tcBorders>
+              <w:left w:val="single" w:sz="4" w:space="0" w:color="auto"/>
+              <w:bottom w:val="single" w:sz="4" w:space="0" w:color="auto"/>
+              <w:right w:val="single" w:sz="4" w:space="0" w:color="auto"/>
+            </w:tcBorders>
+            <w:shd w:val="clear" w:color="auto" w:fill="C5E0B3" w:themeFill="accent6" w:themeFillTint="66"/>
+          </w:tcPr>
+          <w:p>
+            <w:pPr>
+              <w:rPr>
+                <w:lang w:val="en-CA"/>
+              </w:rPr>
+            </w:pPr>
+          </w:p>
+        </w:tc>
+        <w:tc>
+          <w:tcPr>
+            <w:tcW w:w="1724" w:type="dxa"/>
+            <w:vMerge/>
+            <w:tcBorders>
+              <w:left w:val="single" w:sz="4" w:space="0" w:color="auto"/>
+              <w:bottom w:val="single" w:sz="4" w:space="0" w:color="auto"/>
+              <w:right w:val="single" w:sz="4" w:space="0" w:color="auto"/>
+            </w:tcBorders>
+            <w:shd w:val="clear" w:color="auto" w:fill="C5E0B3" w:themeFill="accent6" w:themeFillTint="66"/>
+          </w:tcPr>
+          <w:p>
+            <w:pPr>
+              <w:rPr>
+                <w:lang w:val="en-CA"/>
+              </w:rPr>
+            </w:pPr>
+          </w:p>
+        </w:tc>
+        <w:tc>
+          <w:tcPr>
+            <w:tcW w:w="1742" w:type="dxa"/>
+            <w:tcBorders>
+              <w:top w:val="single" w:sz="4" w:space="0" w:color="auto"/>
+              <w:left w:val="single" w:sz="4" w:space="0" w:color="auto"/>
+              <w:bottom w:val="single" w:sz="4" w:space="0" w:color="auto"/>
+              <w:right w:val="single" w:sz="4" w:space="0" w:color="auto"/>
+            </w:tcBorders>
+            <w:shd w:val="clear" w:color="auto" w:fill="E2EFD9" w:themeFill="accent6" w:themeFillTint="33"/>
+          </w:tcPr>
+          <w:p>
+            <w:pPr>
+              <w:rPr>
+                <w:lang w:val="en-CA"/>
+              </w:rPr>
+            </w:pPr>
+            <w:r>
+              <w:rPr>
+                <w:lang w:val="en-CA"/>
+              </w:rPr>
+              <w:t xml:space="preserve">Updated profile is displayed, all remaining information have </w:t>
+            </w:r>
+            <w:r>
+              <w:rPr>
+                <w:lang w:val="en-CA"/>
+              </w:rPr>
+              <w:lastRenderedPageBreak/>
+              <w:t>remained unchanged.</w:t>
+            </w:r>
+          </w:p>
+        </w:tc>
+        <w:tc>
+          <w:tcPr>
+            <w:tcW w:w="1450" w:type="dxa"/>
+            <w:tcBorders>
+              <w:left w:val="single" w:sz="4" w:space="0" w:color="auto"/>
+              <w:bottom w:val="single" w:sz="4" w:space="0" w:color="auto"/>
+              <w:right w:val="single" w:sz="4" w:space="0" w:color="auto"/>
+            </w:tcBorders>
+            <w:shd w:val="clear" w:color="auto" w:fill="E2EFD9" w:themeFill="accent6" w:themeFillTint="33"/>
+          </w:tcPr>
+          <w:p>
+            <w:pPr>
+              <w:rPr>
+                <w:lang w:val="en-CA"/>
+              </w:rPr>
+            </w:pPr>
+            <w:r>
+              <w:rPr>
+                <w:lang w:val="en-CA"/>
+              </w:rPr>
+              <w:lastRenderedPageBreak/>
+              <w:t>Pass</w:t>
+            </w:r>
+          </w:p>
+        </w:tc>
+      </w:tr>
+      <w:tr>
+        <w:trPr>
+          <w:trHeight w:val="758"/>
+        </w:trPr>
+        <w:tc>
+          <w:tcPr>
+            <w:tcW w:w="1077" w:type="dxa"/>
+            <w:vMerge w:val="restart"/>
+            <w:tcBorders>
+              <w:top w:val="single" w:sz="4" w:space="0" w:color="auto"/>
+              <w:left w:val="single" w:sz="4" w:space="0" w:color="auto"/>
+              <w:right w:val="single" w:sz="4" w:space="0" w:color="auto"/>
+            </w:tcBorders>
+            <w:shd w:val="clear" w:color="auto" w:fill="E2EFD9" w:themeFill="accent6" w:themeFillTint="33"/>
+          </w:tcPr>
+          <w:p>
+            <w:pPr>
+              <w:rPr>
+                <w:lang w:val="en-CA"/>
+              </w:rPr>
+            </w:pPr>
+            <w:r>
+              <w:rPr>
+                <w:lang w:val="en-CA"/>
+              </w:rPr>
+              <w:t>19.14</w:t>
+            </w:r>
+          </w:p>
+        </w:tc>
+        <w:tc>
+          <w:tcPr>
+            <w:tcW w:w="1753" w:type="dxa"/>
+            <w:gridSpan w:val="2"/>
+            <w:vMerge w:val="restart"/>
+            <w:tcBorders>
+              <w:top w:val="single" w:sz="4" w:space="0" w:color="auto"/>
+              <w:left w:val="single" w:sz="4" w:space="0" w:color="auto"/>
+              <w:right w:val="single" w:sz="4" w:space="0" w:color="auto"/>
+            </w:tcBorders>
+            <w:shd w:val="clear" w:color="auto" w:fill="E2EFD9" w:themeFill="accent6" w:themeFillTint="33"/>
+          </w:tcPr>
+          <w:p>
+            <w:pPr>
+              <w:rPr>
+                <w:lang w:val="en-CA"/>
+              </w:rPr>
+            </w:pPr>
+            <w:r>
+              <w:rPr>
+                <w:lang w:val="en-CA"/>
+              </w:rPr>
+              <w:t>Administrator attempts to save the updated profile with a new last name.</w:t>
+            </w:r>
+          </w:p>
+        </w:tc>
+        <w:tc>
+          <w:tcPr>
+            <w:tcW w:w="1604" w:type="dxa"/>
+            <w:vMerge w:val="restart"/>
+            <w:tcBorders>
+              <w:top w:val="single" w:sz="4" w:space="0" w:color="auto"/>
+              <w:left w:val="single" w:sz="4" w:space="0" w:color="auto"/>
+              <w:right w:val="single" w:sz="4" w:space="0" w:color="auto"/>
+            </w:tcBorders>
+            <w:shd w:val="clear" w:color="auto" w:fill="E2EFD9" w:themeFill="accent6" w:themeFillTint="33"/>
+          </w:tcPr>
+          <w:p>
+            <w:pPr>
+              <w:rPr>
+                <w:lang w:val="en-CA"/>
+              </w:rPr>
+            </w:pPr>
+            <w:r>
+              <w:rPr>
+                <w:lang w:val="en-CA"/>
+              </w:rPr>
+              <w:t>Last name = “Tran”</w:t>
+            </w:r>
+          </w:p>
+        </w:tc>
+        <w:tc>
+          <w:tcPr>
+            <w:tcW w:w="1724" w:type="dxa"/>
+            <w:vMerge w:val="restart"/>
+            <w:tcBorders>
+              <w:top w:val="single" w:sz="4" w:space="0" w:color="auto"/>
+              <w:left w:val="single" w:sz="4" w:space="0" w:color="auto"/>
+              <w:right w:val="single" w:sz="4" w:space="0" w:color="auto"/>
+            </w:tcBorders>
+            <w:shd w:val="clear" w:color="auto" w:fill="E2EFD9" w:themeFill="accent6" w:themeFillTint="33"/>
+          </w:tcPr>
+          <w:p>
+            <w:pPr>
+              <w:rPr>
+                <w:lang w:val="en-CA"/>
+              </w:rPr>
+            </w:pPr>
+            <w:r>
+              <w:rPr>
+                <w:lang w:val="en-CA"/>
+              </w:rPr>
+              <w:t>Updated profile is displayed, all remaining information have remained unchanged.</w:t>
+            </w:r>
+          </w:p>
+        </w:tc>
+        <w:tc>
+          <w:tcPr>
+            <w:tcW w:w="1742" w:type="dxa"/>
+            <w:tcBorders>
+              <w:top w:val="single" w:sz="4" w:space="0" w:color="auto"/>
+              <w:left w:val="single" w:sz="4" w:space="0" w:color="auto"/>
+              <w:right w:val="single" w:sz="4" w:space="0" w:color="auto"/>
+            </w:tcBorders>
+            <w:shd w:val="clear" w:color="auto" w:fill="E2EFD9" w:themeFill="accent6" w:themeFillTint="33"/>
+          </w:tcPr>
+          <w:p>
+            <w:pPr>
+              <w:rPr>
+                <w:strike/>
+                <w:lang w:val="en-CA"/>
+              </w:rPr>
+            </w:pPr>
+            <w:r>
+              <w:rPr>
+                <w:strike/>
+                <w:lang w:val="en-CA"/>
+              </w:rPr>
+              <w:t>Password has changed.</w:t>
+            </w:r>
+          </w:p>
+        </w:tc>
+        <w:tc>
+          <w:tcPr>
+            <w:tcW w:w="1450" w:type="dxa"/>
+            <w:tcBorders>
+              <w:top w:val="single" w:sz="4" w:space="0" w:color="auto"/>
+              <w:left w:val="single" w:sz="4" w:space="0" w:color="auto"/>
+              <w:bottom w:val="single" w:sz="4" w:space="0" w:color="auto"/>
+              <w:right w:val="single" w:sz="4" w:space="0" w:color="auto"/>
+            </w:tcBorders>
+            <w:shd w:val="clear" w:color="auto" w:fill="E2EFD9" w:themeFill="accent6" w:themeFillTint="33"/>
+          </w:tcPr>
+          <w:p>
+            <w:pPr>
+              <w:rPr>
+                <w:lang w:val="en-CA"/>
+              </w:rPr>
+            </w:pPr>
+            <w:r>
+              <w:rPr>
+                <w:strike/>
+                <w:lang w:val="en-CA"/>
+              </w:rPr>
+              <w:t>Fail</w:t>
+            </w:r>
+          </w:p>
+          <w:p>
+            <w:pPr>
+              <w:rPr>
+                <w:lang w:val="en-CA"/>
+              </w:rPr>
+            </w:pPr>
+            <w:r>
+              <w:rPr>
+                <w:lang w:val="en-CA"/>
+              </w:rPr>
+              <w:t>[older version]</w:t>
+            </w:r>
+          </w:p>
+        </w:tc>
+      </w:tr>
+      <w:tr>
+        <w:trPr>
+          <w:trHeight w:val="757"/>
+        </w:trPr>
+        <w:tc>
+          <w:tcPr>
+            <w:tcW w:w="1077" w:type="dxa"/>
+            <w:vMerge/>
+            <w:tcBorders>
+              <w:left w:val="single" w:sz="4" w:space="0" w:color="auto"/>
+              <w:bottom w:val="single" w:sz="4" w:space="0" w:color="auto"/>
+              <w:right w:val="single" w:sz="4" w:space="0" w:color="auto"/>
+            </w:tcBorders>
+            <w:shd w:val="clear" w:color="auto" w:fill="E2EFD9" w:themeFill="accent6" w:themeFillTint="33"/>
+          </w:tcPr>
+          <w:p>
+            <w:pPr>
+              <w:rPr>
+                <w:lang w:val="en-CA"/>
+              </w:rPr>
+            </w:pPr>
+          </w:p>
+        </w:tc>
+        <w:tc>
+          <w:tcPr>
+            <w:tcW w:w="1753" w:type="dxa"/>
+            <w:gridSpan w:val="2"/>
+            <w:vMerge/>
+            <w:tcBorders>
+              <w:left w:val="single" w:sz="4" w:space="0" w:color="auto"/>
+              <w:bottom w:val="single" w:sz="4" w:space="0" w:color="auto"/>
+              <w:right w:val="single" w:sz="4" w:space="0" w:color="auto"/>
+            </w:tcBorders>
+            <w:shd w:val="clear" w:color="auto" w:fill="E2EFD9" w:themeFill="accent6" w:themeFillTint="33"/>
+          </w:tcPr>
+          <w:p>
+            <w:pPr>
+              <w:rPr>
+                <w:lang w:val="en-CA"/>
+              </w:rPr>
+            </w:pPr>
+          </w:p>
+        </w:tc>
+        <w:tc>
+          <w:tcPr>
+            <w:tcW w:w="1604" w:type="dxa"/>
+            <w:vMerge/>
+            <w:tcBorders>
+              <w:left w:val="single" w:sz="4" w:space="0" w:color="auto"/>
+              <w:bottom w:val="single" w:sz="4" w:space="0" w:color="auto"/>
+              <w:right w:val="single" w:sz="4" w:space="0" w:color="auto"/>
+            </w:tcBorders>
+            <w:shd w:val="clear" w:color="auto" w:fill="E2EFD9" w:themeFill="accent6" w:themeFillTint="33"/>
+          </w:tcPr>
+          <w:p>
+            <w:pPr>
+              <w:rPr>
+                <w:lang w:val="en-CA"/>
+              </w:rPr>
+            </w:pPr>
+          </w:p>
+        </w:tc>
+        <w:tc>
+          <w:tcPr>
+            <w:tcW w:w="1724" w:type="dxa"/>
+            <w:vMerge/>
+            <w:tcBorders>
+              <w:left w:val="single" w:sz="4" w:space="0" w:color="auto"/>
+              <w:bottom w:val="single" w:sz="4" w:space="0" w:color="auto"/>
+              <w:right w:val="single" w:sz="4" w:space="0" w:color="auto"/>
+            </w:tcBorders>
+            <w:shd w:val="clear" w:color="auto" w:fill="E2EFD9" w:themeFill="accent6" w:themeFillTint="33"/>
+          </w:tcPr>
+          <w:p>
+            <w:pPr>
+              <w:rPr>
+                <w:lang w:val="en-CA"/>
+              </w:rPr>
+            </w:pPr>
+          </w:p>
+        </w:tc>
+        <w:tc>
+          <w:tcPr>
+            <w:tcW w:w="1742" w:type="dxa"/>
+            <w:tcBorders>
+              <w:left w:val="single" w:sz="4" w:space="0" w:color="auto"/>
+              <w:bottom w:val="single" w:sz="4" w:space="0" w:color="auto"/>
+              <w:right w:val="single" w:sz="4" w:space="0" w:color="auto"/>
+            </w:tcBorders>
+            <w:shd w:val="clear" w:color="auto" w:fill="E2EFD9" w:themeFill="accent6" w:themeFillTint="33"/>
+          </w:tcPr>
+          <w:p>
+            <w:pPr>
+              <w:rPr>
+                <w:lang w:val="en-CA"/>
+              </w:rPr>
+            </w:pPr>
+            <w:r>
+              <w:rPr>
+                <w:lang w:val="en-CA"/>
+              </w:rPr>
+              <w:t>Updated profile is displayed, all remaining information have remained unchanged.</w:t>
+            </w:r>
+          </w:p>
+        </w:tc>
+        <w:tc>
+          <w:tcPr>
+            <w:tcW w:w="1450" w:type="dxa"/>
+            <w:tcBorders>
+              <w:top w:val="single" w:sz="4" w:space="0" w:color="auto"/>
+              <w:left w:val="single" w:sz="4" w:space="0" w:color="auto"/>
+              <w:bottom w:val="single" w:sz="4" w:space="0" w:color="auto"/>
+              <w:right w:val="single" w:sz="4" w:space="0" w:color="auto"/>
+            </w:tcBorders>
+            <w:shd w:val="clear" w:color="auto" w:fill="E2EFD9" w:themeFill="accent6" w:themeFillTint="33"/>
+          </w:tcPr>
+          <w:p>
+            <w:pPr>
+              <w:rPr>
+                <w:lang w:val="en-CA"/>
+              </w:rPr>
+            </w:pPr>
+            <w:r>
+              <w:rPr>
+                <w:lang w:val="en-CA"/>
+              </w:rPr>
+              <w:t>Pass</w:t>
+            </w:r>
+          </w:p>
+        </w:tc>
+      </w:tr>
+      <w:tr>
+        <w:trPr>
+          <w:trHeight w:val="758"/>
+        </w:trPr>
+        <w:tc>
+          <w:tcPr>
+            <w:tcW w:w="1077" w:type="dxa"/>
+            <w:vMerge w:val="restart"/>
+            <w:tcBorders>
+              <w:top w:val="single" w:sz="4" w:space="0" w:color="auto"/>
+              <w:left w:val="single" w:sz="4" w:space="0" w:color="auto"/>
+              <w:right w:val="single" w:sz="4" w:space="0" w:color="auto"/>
+            </w:tcBorders>
+            <w:shd w:val="clear" w:color="auto" w:fill="E2EFD9" w:themeFill="accent6" w:themeFillTint="33"/>
+          </w:tcPr>
+          <w:p>
+            <w:pPr>
+              <w:rPr>
+                <w:lang w:val="en-CA"/>
+              </w:rPr>
+            </w:pPr>
+            <w:r>
+              <w:rPr>
+                <w:lang w:val="en-CA"/>
+              </w:rPr>
+              <w:t>19.15</w:t>
+            </w:r>
+          </w:p>
+        </w:tc>
+        <w:tc>
+          <w:tcPr>
+            <w:tcW w:w="1753" w:type="dxa"/>
+            <w:gridSpan w:val="2"/>
+            <w:vMerge w:val="restart"/>
+            <w:tcBorders>
+              <w:top w:val="single" w:sz="4" w:space="0" w:color="auto"/>
+              <w:left w:val="single" w:sz="4" w:space="0" w:color="auto"/>
+              <w:right w:val="single" w:sz="4" w:space="0" w:color="auto"/>
+            </w:tcBorders>
+            <w:shd w:val="clear" w:color="auto" w:fill="E2EFD9" w:themeFill="accent6" w:themeFillTint="33"/>
+          </w:tcPr>
+          <w:p>
+            <w:pPr>
+              <w:rPr>
+                <w:lang w:val="en-CA"/>
+              </w:rPr>
+            </w:pPr>
+            <w:r>
+              <w:rPr>
+                <w:lang w:val="en-CA"/>
+              </w:rPr>
+              <w:t>Administrator attempts to save the updated profile with an inexistent net name.</w:t>
+            </w:r>
+          </w:p>
+        </w:tc>
+        <w:tc>
+          <w:tcPr>
+            <w:tcW w:w="1604" w:type="dxa"/>
+            <w:vMerge w:val="restart"/>
+            <w:tcBorders>
+              <w:top w:val="single" w:sz="4" w:space="0" w:color="auto"/>
+              <w:left w:val="single" w:sz="4" w:space="0" w:color="auto"/>
+              <w:right w:val="single" w:sz="4" w:space="0" w:color="auto"/>
+            </w:tcBorders>
+            <w:shd w:val="clear" w:color="auto" w:fill="E2EFD9" w:themeFill="accent6" w:themeFillTint="33"/>
+          </w:tcPr>
+          <w:p>
+            <w:pPr>
+              <w:rPr>
+                <w:lang w:val="en-CA"/>
+              </w:rPr>
+            </w:pPr>
+            <w:r>
+              <w:rPr>
+                <w:lang w:val="en-CA"/>
+              </w:rPr>
+              <w:t>Net name = “inexistent”</w:t>
+            </w:r>
+          </w:p>
+        </w:tc>
+        <w:tc>
+          <w:tcPr>
+            <w:tcW w:w="1724" w:type="dxa"/>
+            <w:vMerge w:val="restart"/>
+            <w:tcBorders>
+              <w:top w:val="single" w:sz="4" w:space="0" w:color="auto"/>
+              <w:left w:val="single" w:sz="4" w:space="0" w:color="auto"/>
+              <w:right w:val="single" w:sz="4" w:space="0" w:color="auto"/>
+            </w:tcBorders>
+            <w:shd w:val="clear" w:color="auto" w:fill="E2EFD9" w:themeFill="accent6" w:themeFillTint="33"/>
+          </w:tcPr>
+          <w:p>
+            <w:pPr>
+              <w:rPr>
+                <w:lang w:val="en-CA"/>
+              </w:rPr>
+            </w:pPr>
+            <w:r>
+              <w:rPr>
+                <w:lang w:val="en-CA"/>
+              </w:rPr>
+              <w:t>Updated profile is displayed, all remaining information have remained unchanged.</w:t>
+            </w:r>
+          </w:p>
+        </w:tc>
+        <w:tc>
+          <w:tcPr>
+            <w:tcW w:w="1742" w:type="dxa"/>
+            <w:tcBorders>
+              <w:top w:val="single" w:sz="4" w:space="0" w:color="auto"/>
+              <w:left w:val="single" w:sz="4" w:space="0" w:color="auto"/>
+              <w:bottom w:val="single" w:sz="4" w:space="0" w:color="auto"/>
+              <w:right w:val="single" w:sz="4" w:space="0" w:color="auto"/>
+            </w:tcBorders>
+            <w:shd w:val="clear" w:color="auto" w:fill="E2EFD9" w:themeFill="accent6" w:themeFillTint="33"/>
+          </w:tcPr>
+          <w:p>
+            <w:pPr>
+              <w:rPr>
+                <w:strike/>
+                <w:lang w:val="en-CA"/>
+              </w:rPr>
+            </w:pPr>
+            <w:r>
+              <w:rPr>
+                <w:strike/>
+                <w:lang w:val="en-CA"/>
+              </w:rPr>
+              <w:t>Password has changed.</w:t>
+            </w:r>
+          </w:p>
+        </w:tc>
+        <w:tc>
+          <w:tcPr>
+            <w:tcW w:w="1450" w:type="dxa"/>
+            <w:tcBorders>
+              <w:top w:val="single" w:sz="4" w:space="0" w:color="auto"/>
+              <w:left w:val="single" w:sz="4" w:space="0" w:color="auto"/>
+              <w:right w:val="single" w:sz="4" w:space="0" w:color="auto"/>
+            </w:tcBorders>
+            <w:shd w:val="clear" w:color="auto" w:fill="E2EFD9" w:themeFill="accent6" w:themeFillTint="33"/>
+          </w:tcPr>
+          <w:p>
+            <w:pPr>
+              <w:rPr>
+                <w:strike/>
+                <w:lang w:val="en-CA"/>
+              </w:rPr>
+            </w:pPr>
+            <w:r>
+              <w:rPr>
+                <w:strike/>
+                <w:lang w:val="en-CA"/>
+              </w:rPr>
+              <w:t>Fail</w:t>
+            </w:r>
+            <w:r>
+              <w:rPr>
+                <w:strike/>
+                <w:lang w:val="en-CA"/>
+              </w:rPr>
+              <w:t xml:space="preserve"> </w:t>
+            </w:r>
+          </w:p>
+          <w:p>
+            <w:pPr>
+              <w:rPr>
+                <w:strike/>
+                <w:lang w:val="en-CA"/>
+              </w:rPr>
+            </w:pPr>
+            <w:r>
+              <w:rPr>
+                <w:lang w:val="en-CA"/>
+              </w:rPr>
+              <w:t>[older version]</w:t>
+            </w:r>
+          </w:p>
+        </w:tc>
+      </w:tr>
+      <w:tr>
+        <w:trPr>
+          <w:trHeight w:val="757"/>
+        </w:trPr>
+        <w:tc>
+          <w:tcPr>
+            <w:tcW w:w="1077" w:type="dxa"/>
+            <w:vMerge/>
+            <w:tcBorders>
               <w:left w:val="single" w:sz="4" w:space="0" w:color="auto"/>
               <w:bottom w:val="single" w:sz="4" w:space="0" w:color="auto"/>
               <w:right w:val="single" w:sz="4" w:space="0" w:color="auto"/>
@@ -7096,19 +8153,33 @@
                 <w:lang w:val="en-CA"/>
               </w:rPr>
             </w:pPr>
-            <w:r>
-              <w:rPr>
-                <w:lang w:val="en-CA"/>
-              </w:rPr>
-              <w:t>Administrator attempts to save the updated profile with an inexistent username.</w:t>
-            </w:r>
+          </w:p>
+        </w:tc>
+        <w:tc>
+          <w:tcPr>
+            <w:tcW w:w="1753" w:type="dxa"/>
+            <w:gridSpan w:val="2"/>
+            <w:vMerge/>
+            <w:tcBorders>
+              <w:left w:val="single" w:sz="4" w:space="0" w:color="auto"/>
+              <w:bottom w:val="single" w:sz="4" w:space="0" w:color="auto"/>
+              <w:right w:val="single" w:sz="4" w:space="0" w:color="auto"/>
+            </w:tcBorders>
+            <w:shd w:val="clear" w:color="auto" w:fill="FBE4D5" w:themeFill="accent2" w:themeFillTint="33"/>
+          </w:tcPr>
+          <w:p>
+            <w:pPr>
+              <w:rPr>
+                <w:lang w:val="en-CA"/>
+              </w:rPr>
+            </w:pPr>
           </w:p>
         </w:tc>
         <w:tc>
           <w:tcPr>
             <w:tcW w:w="1604" w:type="dxa"/>
-            <w:tcBorders>
-              <w:top w:val="single" w:sz="4" w:space="0" w:color="auto"/>
+            <w:vMerge/>
+            <w:tcBorders>
               <w:left w:val="single" w:sz="4" w:space="0" w:color="auto"/>
               <w:bottom w:val="single" w:sz="4" w:space="0" w:color="auto"/>
               <w:right w:val="single" w:sz="4" w:space="0" w:color="auto"/>
@@ -7121,19 +8192,13 @@
                 <w:lang w:val="en-CA"/>
               </w:rPr>
             </w:pPr>
-            <w:r>
-              <w:rPr>
-                <w:lang w:val="en-CA"/>
-              </w:rPr>
-              <w:t>Username = “inexistent”</w:t>
-            </w:r>
           </w:p>
         </w:tc>
         <w:tc>
           <w:tcPr>
             <w:tcW w:w="1724" w:type="dxa"/>
-            <w:tcBorders>
-              <w:top w:val="single" w:sz="4" w:space="0" w:color="auto"/>
+            <w:vMerge/>
+            <w:tcBorders>
               <w:left w:val="single" w:sz="4" w:space="0" w:color="auto"/>
               <w:bottom w:val="single" w:sz="4" w:space="0" w:color="auto"/>
               <w:right w:val="single" w:sz="4" w:space="0" w:color="auto"/>
@@ -7146,6 +8211,25 @@
                 <w:lang w:val="en-CA"/>
               </w:rPr>
             </w:pPr>
+          </w:p>
+        </w:tc>
+        <w:tc>
+          <w:tcPr>
+            <w:tcW w:w="1742" w:type="dxa"/>
+            <w:tcBorders>
+              <w:top w:val="single" w:sz="4" w:space="0" w:color="auto"/>
+              <w:left w:val="single" w:sz="4" w:space="0" w:color="auto"/>
+              <w:bottom w:val="single" w:sz="4" w:space="0" w:color="auto"/>
+              <w:right w:val="single" w:sz="4" w:space="0" w:color="auto"/>
+            </w:tcBorders>
+            <w:shd w:val="clear" w:color="auto" w:fill="E2EFD9" w:themeFill="accent6" w:themeFillTint="33"/>
+          </w:tcPr>
+          <w:p>
+            <w:pPr>
+              <w:rPr>
+                <w:lang w:val="en-CA"/>
+              </w:rPr>
+            </w:pPr>
             <w:r>
               <w:rPr>
                 <w:lang w:val="en-CA"/>
@@ -7156,51 +8240,25 @@
         </w:tc>
         <w:tc>
           <w:tcPr>
-            <w:tcW w:w="1742" w:type="dxa"/>
-            <w:tcBorders>
-              <w:top w:val="single" w:sz="4" w:space="0" w:color="auto"/>
-              <w:left w:val="single" w:sz="4" w:space="0" w:color="auto"/>
-              <w:bottom w:val="single" w:sz="4" w:space="0" w:color="auto"/>
-              <w:right w:val="single" w:sz="4" w:space="0" w:color="auto"/>
-            </w:tcBorders>
-            <w:shd w:val="clear" w:color="auto" w:fill="FBE4D5" w:themeFill="accent2" w:themeFillTint="33"/>
-          </w:tcPr>
-          <w:p>
-            <w:pPr>
-              <w:rPr>
-                <w:lang w:val="en-CA"/>
-              </w:rPr>
-            </w:pPr>
-            <w:r>
-              <w:rPr>
-                <w:lang w:val="en-CA"/>
-              </w:rPr>
-              <w:t>Password has changed.</w:t>
-            </w:r>
-          </w:p>
-        </w:tc>
-        <w:tc>
-          <w:tcPr>
             <w:tcW w:w="1450" w:type="dxa"/>
             <w:tcBorders>
-              <w:top w:val="single" w:sz="4" w:space="0" w:color="auto"/>
-              <w:left w:val="single" w:sz="4" w:space="0" w:color="auto"/>
-              <w:bottom w:val="single" w:sz="4" w:space="0" w:color="auto"/>
-              <w:right w:val="single" w:sz="4" w:space="0" w:color="auto"/>
-            </w:tcBorders>
-            <w:shd w:val="clear" w:color="auto" w:fill="FBE4D5" w:themeFill="accent2" w:themeFillTint="33"/>
-          </w:tcPr>
-          <w:p>
-            <w:pPr>
-              <w:rPr>
-                <w:lang w:val="en-CA"/>
-              </w:rPr>
-            </w:pPr>
-            <w:r>
-              <w:rPr>
-                <w:lang w:val="en-CA"/>
-              </w:rPr>
-              <w:t>Fail</w:t>
+              <w:left w:val="single" w:sz="4" w:space="0" w:color="auto"/>
+              <w:bottom w:val="single" w:sz="4" w:space="0" w:color="auto"/>
+              <w:right w:val="single" w:sz="4" w:space="0" w:color="auto"/>
+            </w:tcBorders>
+            <w:shd w:val="clear" w:color="auto" w:fill="E2EFD9" w:themeFill="accent6" w:themeFillTint="33"/>
+          </w:tcPr>
+          <w:p>
+            <w:pPr>
+              <w:rPr>
+                <w:lang w:val="en-CA"/>
+              </w:rPr>
+            </w:pPr>
+            <w:r>
+              <w:rPr>
+                <w:lang w:val="en-CA"/>
+              </w:rPr>
+              <w:t>Pass</w:t>
             </w:r>
           </w:p>
         </w:tc>
@@ -7218,19 +8276,34 @@
               <w:bottom w:val="single" w:sz="4" w:space="0" w:color="auto"/>
               <w:right w:val="single" w:sz="4" w:space="0" w:color="auto"/>
             </w:tcBorders>
-            <w:shd w:val="clear" w:color="auto" w:fill="FBE4D5" w:themeFill="accent2" w:themeFillTint="33"/>
-          </w:tcPr>
-          <w:p>
-            <w:pPr>
-              <w:rPr>
-                <w:lang w:val="en-CA"/>
-              </w:rPr>
-            </w:pPr>
-            <w:r>
-              <w:rPr>
-                <w:lang w:val="en-CA"/>
-              </w:rPr>
-              <w:t>19.13</w:t>
+            <w:shd w:val="clear" w:color="auto" w:fill="D0CECE" w:themeFill="background2" w:themeFillShade="E6"/>
+          </w:tcPr>
+          <w:p>
+            <w:pPr>
+              <w:rPr>
+                <w:strike/>
+                <w:lang w:val="en-CA"/>
+              </w:rPr>
+            </w:pPr>
+            <w:r>
+              <w:rPr>
+                <w:strike/>
+                <w:lang w:val="en-CA"/>
+              </w:rPr>
+              <w:t>19.16</w:t>
+            </w:r>
+          </w:p>
+          <w:p>
+            <w:pPr>
+              <w:rPr>
+                <w:lang w:val="en-CA"/>
+              </w:rPr>
+            </w:pPr>
+            <w:r>
+              <w:rPr>
+                <w:lang w:val="en-CA"/>
+              </w:rPr>
+              <w:t>Feature removed</w:t>
             </w:r>
           </w:p>
         </w:tc>
@@ -7244,19 +8317,21 @@
               <w:bottom w:val="single" w:sz="4" w:space="0" w:color="auto"/>
               <w:right w:val="single" w:sz="4" w:space="0" w:color="auto"/>
             </w:tcBorders>
-            <w:shd w:val="clear" w:color="auto" w:fill="FBE4D5" w:themeFill="accent2" w:themeFillTint="33"/>
-          </w:tcPr>
-          <w:p>
-            <w:pPr>
-              <w:rPr>
-                <w:lang w:val="en-CA"/>
-              </w:rPr>
-            </w:pPr>
-            <w:r>
-              <w:rPr>
-                <w:lang w:val="en-CA"/>
-              </w:rPr>
-              <w:t>Administrator attempts to save the updated profile with a new first name.</w:t>
+            <w:shd w:val="clear" w:color="auto" w:fill="D0CECE" w:themeFill="background2" w:themeFillShade="E6"/>
+          </w:tcPr>
+          <w:p>
+            <w:pPr>
+              <w:rPr>
+                <w:strike/>
+                <w:lang w:val="en-CA"/>
+              </w:rPr>
+            </w:pPr>
+            <w:r>
+              <w:rPr>
+                <w:strike/>
+                <w:lang w:val="en-CA"/>
+              </w:rPr>
+              <w:t>Administrator attempts to save the updated profile with a new password which length is greater than six.</w:t>
             </w:r>
           </w:p>
         </w:tc>
@@ -7269,19 +8344,21 @@
               <w:bottom w:val="single" w:sz="4" w:space="0" w:color="auto"/>
               <w:right w:val="single" w:sz="4" w:space="0" w:color="auto"/>
             </w:tcBorders>
-            <w:shd w:val="clear" w:color="auto" w:fill="FBE4D5" w:themeFill="accent2" w:themeFillTint="33"/>
-          </w:tcPr>
-          <w:p>
-            <w:pPr>
-              <w:rPr>
-                <w:lang w:val="en-CA"/>
-              </w:rPr>
-            </w:pPr>
-            <w:r>
-              <w:rPr>
-                <w:lang w:val="en-CA"/>
-              </w:rPr>
-              <w:t>First name = “Lucas”</w:t>
+            <w:shd w:val="clear" w:color="auto" w:fill="D0CECE" w:themeFill="background2" w:themeFillShade="E6"/>
+          </w:tcPr>
+          <w:p>
+            <w:pPr>
+              <w:rPr>
+                <w:strike/>
+                <w:lang w:val="en-CA"/>
+              </w:rPr>
+            </w:pPr>
+            <w:r>
+              <w:rPr>
+                <w:strike/>
+                <w:lang w:val="en-CA"/>
+              </w:rPr>
+              <w:t>Password = “jdbc123”</w:t>
             </w:r>
           </w:p>
         </w:tc>
@@ -7294,19 +8371,21 @@
               <w:bottom w:val="single" w:sz="4" w:space="0" w:color="auto"/>
               <w:right w:val="single" w:sz="4" w:space="0" w:color="auto"/>
             </w:tcBorders>
-            <w:shd w:val="clear" w:color="auto" w:fill="FBE4D5" w:themeFill="accent2" w:themeFillTint="33"/>
-          </w:tcPr>
-          <w:p>
-            <w:pPr>
-              <w:rPr>
-                <w:lang w:val="en-CA"/>
-              </w:rPr>
-            </w:pPr>
-            <w:r>
-              <w:rPr>
-                <w:lang w:val="en-CA"/>
-              </w:rPr>
-              <w:t>Updated profile is displayed, all remaining information have remained unchanged.</w:t>
+            <w:shd w:val="clear" w:color="auto" w:fill="D0CECE" w:themeFill="background2" w:themeFillShade="E6"/>
+          </w:tcPr>
+          <w:p>
+            <w:pPr>
+              <w:rPr>
+                <w:strike/>
+                <w:lang w:val="en-CA"/>
+              </w:rPr>
+            </w:pPr>
+            <w:r>
+              <w:rPr>
+                <w:strike/>
+                <w:lang w:val="en-CA"/>
+              </w:rPr>
+              <w:t>Updated profile is displayed, password for that user has been changed.</w:t>
             </w:r>
           </w:p>
         </w:tc>
@@ -7319,19 +8398,21 @@
               <w:bottom w:val="single" w:sz="4" w:space="0" w:color="auto"/>
               <w:right w:val="single" w:sz="4" w:space="0" w:color="auto"/>
             </w:tcBorders>
-            <w:shd w:val="clear" w:color="auto" w:fill="FBE4D5" w:themeFill="accent2" w:themeFillTint="33"/>
-          </w:tcPr>
-          <w:p>
-            <w:pPr>
-              <w:rPr>
-                <w:lang w:val="en-CA"/>
-              </w:rPr>
-            </w:pPr>
-            <w:r>
-              <w:rPr>
-                <w:lang w:val="en-CA"/>
-              </w:rPr>
-              <w:t>Password has changed.</w:t>
+            <w:shd w:val="clear" w:color="auto" w:fill="D0CECE" w:themeFill="background2" w:themeFillShade="E6"/>
+          </w:tcPr>
+          <w:p>
+            <w:pPr>
+              <w:rPr>
+                <w:strike/>
+                <w:lang w:val="en-CA"/>
+              </w:rPr>
+            </w:pPr>
+            <w:r>
+              <w:rPr>
+                <w:strike/>
+                <w:lang w:val="en-CA"/>
+              </w:rPr>
+              <w:t>Updated profile is displayed, password for that user has been changed.</w:t>
             </w:r>
           </w:p>
         </w:tc>
@@ -7344,49 +8425,51 @@
               <w:bottom w:val="single" w:sz="4" w:space="0" w:color="auto"/>
               <w:right w:val="single" w:sz="4" w:space="0" w:color="auto"/>
             </w:tcBorders>
-            <w:shd w:val="clear" w:color="auto" w:fill="FBE4D5" w:themeFill="accent2" w:themeFillTint="33"/>
-          </w:tcPr>
-          <w:p>
-            <w:pPr>
-              <w:rPr>
-                <w:lang w:val="en-CA"/>
-              </w:rPr>
-            </w:pPr>
-            <w:r>
-              <w:rPr>
-                <w:lang w:val="en-CA"/>
-              </w:rPr>
-              <w:t>Fail</w:t>
+            <w:shd w:val="clear" w:color="auto" w:fill="D0CECE" w:themeFill="background2" w:themeFillShade="E6"/>
+          </w:tcPr>
+          <w:p>
+            <w:pPr>
+              <w:rPr>
+                <w:strike/>
+                <w:lang w:val="en-CA"/>
+              </w:rPr>
+            </w:pPr>
+            <w:r>
+              <w:rPr>
+                <w:strike/>
+                <w:lang w:val="en-CA"/>
+              </w:rPr>
+              <w:t>Pass</w:t>
             </w:r>
           </w:p>
         </w:tc>
       </w:tr>
       <w:tr>
         <w:trPr>
-          <w:trHeight w:val="1076"/>
+          <w:trHeight w:val="1140"/>
         </w:trPr>
         <w:tc>
           <w:tcPr>
             <w:tcW w:w="1077" w:type="dxa"/>
-            <w:tcBorders>
-              <w:top w:val="single" w:sz="4" w:space="0" w:color="auto"/>
-              <w:left w:val="single" w:sz="4" w:space="0" w:color="auto"/>
-              <w:bottom w:val="single" w:sz="4" w:space="0" w:color="auto"/>
-              <w:right w:val="single" w:sz="4" w:space="0" w:color="auto"/>
-            </w:tcBorders>
-            <w:shd w:val="clear" w:color="auto" w:fill="FBE4D5" w:themeFill="accent2" w:themeFillTint="33"/>
-          </w:tcPr>
-          <w:p>
-            <w:pPr>
-              <w:rPr>
-                <w:lang w:val="en-CA"/>
-              </w:rPr>
-            </w:pPr>
-            <w:r>
-              <w:rPr>
-                <w:lang w:val="en-CA"/>
-              </w:rPr>
-              <w:t>19.14</w:t>
+            <w:vMerge w:val="restart"/>
+            <w:tcBorders>
+              <w:top w:val="single" w:sz="4" w:space="0" w:color="auto"/>
+              <w:left w:val="single" w:sz="4" w:space="0" w:color="auto"/>
+              <w:right w:val="single" w:sz="4" w:space="0" w:color="auto"/>
+            </w:tcBorders>
+            <w:shd w:val="clear" w:color="auto" w:fill="E2EFD9" w:themeFill="accent6" w:themeFillTint="33"/>
+          </w:tcPr>
+          <w:p>
+            <w:pPr>
+              <w:rPr>
+                <w:lang w:val="en-CA"/>
+              </w:rPr>
+            </w:pPr>
+            <w:r>
+              <w:rPr>
+                <w:lang w:val="en-CA"/>
+              </w:rPr>
+              <w:t>19.17</w:t>
             </w:r>
           </w:p>
         </w:tc>
@@ -7394,90 +8477,75 @@
           <w:tcPr>
             <w:tcW w:w="1753" w:type="dxa"/>
             <w:gridSpan w:val="2"/>
-            <w:tcBorders>
-              <w:top w:val="single" w:sz="4" w:space="0" w:color="auto"/>
-              <w:left w:val="single" w:sz="4" w:space="0" w:color="auto"/>
-              <w:bottom w:val="single" w:sz="4" w:space="0" w:color="auto"/>
-              <w:right w:val="single" w:sz="4" w:space="0" w:color="auto"/>
-            </w:tcBorders>
-            <w:shd w:val="clear" w:color="auto" w:fill="FBE4D5" w:themeFill="accent2" w:themeFillTint="33"/>
-          </w:tcPr>
-          <w:p>
-            <w:pPr>
-              <w:rPr>
-                <w:lang w:val="en-CA"/>
-              </w:rPr>
-            </w:pPr>
-            <w:r>
-              <w:rPr>
-                <w:lang w:val="en-CA"/>
-              </w:rPr>
-              <w:t xml:space="preserve">Administrator attempts to save the updated </w:t>
-            </w:r>
-            <w:r>
-              <w:rPr>
-                <w:lang w:val="en-CA"/>
-              </w:rPr>
-              <w:lastRenderedPageBreak/>
-              <w:t>profile with a new last name.</w:t>
+            <w:vMerge w:val="restart"/>
+            <w:tcBorders>
+              <w:top w:val="single" w:sz="4" w:space="0" w:color="auto"/>
+              <w:left w:val="single" w:sz="4" w:space="0" w:color="auto"/>
+              <w:right w:val="single" w:sz="4" w:space="0" w:color="auto"/>
+            </w:tcBorders>
+            <w:shd w:val="clear" w:color="auto" w:fill="E2EFD9" w:themeFill="accent6" w:themeFillTint="33"/>
+          </w:tcPr>
+          <w:p>
+            <w:pPr>
+              <w:rPr>
+                <w:lang w:val="en-CA"/>
+              </w:rPr>
+            </w:pPr>
+            <w:r>
+              <w:rPr>
+                <w:lang w:val="en-CA"/>
+              </w:rPr>
+              <w:t>Administrator changes the privilege of the user from student to administrator.</w:t>
             </w:r>
           </w:p>
         </w:tc>
         <w:tc>
           <w:tcPr>
             <w:tcW w:w="1604" w:type="dxa"/>
-            <w:tcBorders>
-              <w:top w:val="single" w:sz="4" w:space="0" w:color="auto"/>
-              <w:left w:val="single" w:sz="4" w:space="0" w:color="auto"/>
-              <w:bottom w:val="single" w:sz="4" w:space="0" w:color="auto"/>
-              <w:right w:val="single" w:sz="4" w:space="0" w:color="auto"/>
-            </w:tcBorders>
-            <w:shd w:val="clear" w:color="auto" w:fill="FBE4D5" w:themeFill="accent2" w:themeFillTint="33"/>
-          </w:tcPr>
-          <w:p>
-            <w:pPr>
-              <w:rPr>
-                <w:lang w:val="en-CA"/>
-              </w:rPr>
-            </w:pPr>
-            <w:r>
-              <w:rPr>
-                <w:lang w:val="en-CA"/>
-              </w:rPr>
-              <w:lastRenderedPageBreak/>
-              <w:t>Last name = “Tran”</w:t>
+            <w:vMerge w:val="restart"/>
+            <w:tcBorders>
+              <w:top w:val="single" w:sz="4" w:space="0" w:color="auto"/>
+              <w:left w:val="single" w:sz="4" w:space="0" w:color="auto"/>
+              <w:right w:val="single" w:sz="4" w:space="0" w:color="auto"/>
+            </w:tcBorders>
+            <w:shd w:val="clear" w:color="auto" w:fill="E2EFD9" w:themeFill="accent6" w:themeFillTint="33"/>
+          </w:tcPr>
+          <w:p>
+            <w:pPr>
+              <w:rPr>
+                <w:lang w:val="en-CA"/>
+              </w:rPr>
+            </w:pPr>
+            <w:r>
+              <w:rPr>
+                <w:lang w:val="en-CA"/>
+              </w:rPr>
+              <w:t>Privilege = administrator on user #39</w:t>
             </w:r>
           </w:p>
         </w:tc>
         <w:tc>
           <w:tcPr>
             <w:tcW w:w="1724" w:type="dxa"/>
-            <w:tcBorders>
-              <w:top w:val="single" w:sz="4" w:space="0" w:color="auto"/>
-              <w:left w:val="single" w:sz="4" w:space="0" w:color="auto"/>
-              <w:bottom w:val="single" w:sz="4" w:space="0" w:color="auto"/>
-              <w:right w:val="single" w:sz="4" w:space="0" w:color="auto"/>
-            </w:tcBorders>
-            <w:shd w:val="clear" w:color="auto" w:fill="FBE4D5" w:themeFill="accent2" w:themeFillTint="33"/>
-          </w:tcPr>
-          <w:p>
-            <w:pPr>
-              <w:rPr>
-                <w:lang w:val="en-CA"/>
-              </w:rPr>
-            </w:pPr>
-            <w:r>
-              <w:rPr>
-                <w:lang w:val="en-CA"/>
-              </w:rPr>
-              <w:t xml:space="preserve">Updated profile is displayed, all remaining information </w:t>
-            </w:r>
-            <w:r>
-              <w:rPr>
-                <w:lang w:val="en-CA"/>
-              </w:rPr>
-              <w:lastRenderedPageBreak/>
-              <w:t>have remained unchanged.</w:t>
+            <w:vMerge w:val="restart"/>
+            <w:tcBorders>
+              <w:top w:val="single" w:sz="4" w:space="0" w:color="auto"/>
+              <w:left w:val="single" w:sz="4" w:space="0" w:color="auto"/>
+              <w:right w:val="single" w:sz="4" w:space="0" w:color="auto"/>
+            </w:tcBorders>
+            <w:shd w:val="clear" w:color="auto" w:fill="E2EFD9" w:themeFill="accent6" w:themeFillTint="33"/>
+          </w:tcPr>
+          <w:p>
+            <w:pPr>
+              <w:rPr>
+                <w:lang w:val="en-CA"/>
+              </w:rPr>
+            </w:pPr>
+            <w:r>
+              <w:rPr>
+                <w:lang w:val="en-CA"/>
+              </w:rPr>
+              <w:t>Updated profile is displayed, user is now administrator, and all remaining information remained unchanged.</w:t>
             </w:r>
           </w:p>
         </w:tc>
@@ -7490,19 +8558,20 @@
               <w:bottom w:val="single" w:sz="4" w:space="0" w:color="auto"/>
               <w:right w:val="single" w:sz="4" w:space="0" w:color="auto"/>
             </w:tcBorders>
-            <w:shd w:val="clear" w:color="auto" w:fill="FBE4D5" w:themeFill="accent2" w:themeFillTint="33"/>
-          </w:tcPr>
-          <w:p>
-            <w:pPr>
-              <w:rPr>
-                <w:lang w:val="en-CA"/>
-              </w:rPr>
-            </w:pPr>
-            <w:r>
-              <w:rPr>
-                <w:lang w:val="en-CA"/>
-              </w:rPr>
-              <w:lastRenderedPageBreak/>
+            <w:shd w:val="clear" w:color="auto" w:fill="E2EFD9" w:themeFill="accent6" w:themeFillTint="33"/>
+          </w:tcPr>
+          <w:p>
+            <w:pPr>
+              <w:rPr>
+                <w:strike/>
+                <w:lang w:val="en-CA"/>
+              </w:rPr>
+            </w:pPr>
+            <w:r>
+              <w:rPr>
+                <w:strike/>
+                <w:lang w:val="en-CA"/>
+              </w:rPr>
               <w:t>Password has changed.</w:t>
             </w:r>
           </w:p>
@@ -7513,35 +8582,49 @@
             <w:tcBorders>
               <w:top w:val="single" w:sz="4" w:space="0" w:color="auto"/>
               <w:left w:val="single" w:sz="4" w:space="0" w:color="auto"/>
-              <w:bottom w:val="single" w:sz="4" w:space="0" w:color="auto"/>
-              <w:right w:val="single" w:sz="4" w:space="0" w:color="auto"/>
-            </w:tcBorders>
-            <w:shd w:val="clear" w:color="auto" w:fill="FBE4D5" w:themeFill="accent2" w:themeFillTint="33"/>
-          </w:tcPr>
-          <w:p>
-            <w:pPr>
-              <w:rPr>
-                <w:lang w:val="en-CA"/>
-              </w:rPr>
-            </w:pPr>
-            <w:r>
-              <w:rPr>
+              <w:right w:val="single" w:sz="4" w:space="0" w:color="auto"/>
+            </w:tcBorders>
+            <w:shd w:val="clear" w:color="auto" w:fill="E2EFD9" w:themeFill="accent6" w:themeFillTint="33"/>
+          </w:tcPr>
+          <w:p>
+            <w:pPr>
+              <w:rPr>
+                <w:strike/>
+                <w:lang w:val="en-CA"/>
+              </w:rPr>
+            </w:pPr>
+            <w:r>
+              <w:rPr>
+                <w:strike/>
                 <w:lang w:val="en-CA"/>
               </w:rPr>
               <w:t>Fail</w:t>
+            </w:r>
+          </w:p>
+          <w:p>
+            <w:pPr>
+              <w:rPr>
+                <w:lang w:val="en-CA"/>
+              </w:rPr>
+            </w:pPr>
+            <w:r>
+              <w:rPr>
+                <w:lang w:val="en-CA"/>
+              </w:rPr>
+              <w:t>[older version]</w:t>
             </w:r>
           </w:p>
         </w:tc>
       </w:tr>
       <w:tr>
         <w:trPr>
-          <w:trHeight w:val="1076"/>
+          <w:trHeight w:val="1140"/>
         </w:trPr>
         <w:tc>
           <w:tcPr>
             <w:tcW w:w="1077" w:type="dxa"/>
-            <w:tcBorders>
-              <w:top w:val="single" w:sz="4" w:space="0" w:color="auto"/>
+            <w:vMerge/>
+            <w:tcBorders>
               <w:left w:val="single" w:sz="4" w:space="0" w:color="auto"/>
               <w:bottom w:val="single" w:sz="4" w:space="0" w:color="auto"/>
               <w:right w:val="single" w:sz="4" w:space="0" w:color="auto"/>
@@ -7554,20 +8637,14 @@
                 <w:lang w:val="en-CA"/>
               </w:rPr>
             </w:pPr>
-            <w:r>
-              <w:rPr>
-                <w:lang w:val="en-CA"/>
-              </w:rPr>
-              <w:t>19.15</w:t>
-            </w:r>
           </w:p>
         </w:tc>
         <w:tc>
           <w:tcPr>
             <w:tcW w:w="1753" w:type="dxa"/>
             <w:gridSpan w:val="2"/>
-            <w:tcBorders>
-              <w:top w:val="single" w:sz="4" w:space="0" w:color="auto"/>
+            <w:vMerge/>
+            <w:tcBorders>
               <w:left w:val="single" w:sz="4" w:space="0" w:color="auto"/>
               <w:bottom w:val="single" w:sz="4" w:space="0" w:color="auto"/>
               <w:right w:val="single" w:sz="4" w:space="0" w:color="auto"/>
@@ -7580,19 +8657,13 @@
                 <w:lang w:val="en-CA"/>
               </w:rPr>
             </w:pPr>
-            <w:r>
-              <w:rPr>
-                <w:lang w:val="en-CA"/>
-              </w:rPr>
-              <w:t>Administrator attempts to save the updated profile with an inexistent net name.</w:t>
-            </w:r>
           </w:p>
         </w:tc>
         <w:tc>
           <w:tcPr>
             <w:tcW w:w="1604" w:type="dxa"/>
-            <w:tcBorders>
-              <w:top w:val="single" w:sz="4" w:space="0" w:color="auto"/>
+            <w:vMerge/>
+            <w:tcBorders>
               <w:left w:val="single" w:sz="4" w:space="0" w:color="auto"/>
               <w:bottom w:val="single" w:sz="4" w:space="0" w:color="auto"/>
               <w:right w:val="single" w:sz="4" w:space="0" w:color="auto"/>
@@ -7605,19 +8676,13 @@
                 <w:lang w:val="en-CA"/>
               </w:rPr>
             </w:pPr>
-            <w:r>
-              <w:rPr>
-                <w:lang w:val="en-CA"/>
-              </w:rPr>
-              <w:t>Net name = “inexistent”</w:t>
-            </w:r>
           </w:p>
         </w:tc>
         <w:tc>
           <w:tcPr>
             <w:tcW w:w="1724" w:type="dxa"/>
-            <w:tcBorders>
-              <w:top w:val="single" w:sz="4" w:space="0" w:color="auto"/>
+            <w:vMerge/>
+            <w:tcBorders>
               <w:left w:val="single" w:sz="4" w:space="0" w:color="auto"/>
               <w:bottom w:val="single" w:sz="4" w:space="0" w:color="auto"/>
               <w:right w:val="single" w:sz="4" w:space="0" w:color="auto"/>
@@ -7630,12 +8695,6 @@
                 <w:lang w:val="en-CA"/>
               </w:rPr>
             </w:pPr>
-            <w:r>
-              <w:rPr>
-                <w:lang w:val="en-CA"/>
-              </w:rPr>
-              <w:t>Updated profile is displayed, all remaining information have remained unchanged.</w:t>
-            </w:r>
           </w:p>
         </w:tc>
         <w:tc>
@@ -7647,19 +8706,19 @@
               <w:bottom w:val="single" w:sz="4" w:space="0" w:color="auto"/>
               <w:right w:val="single" w:sz="4" w:space="0" w:color="auto"/>
             </w:tcBorders>
-            <w:shd w:val="clear" w:color="auto" w:fill="FBE4D5" w:themeFill="accent2" w:themeFillTint="33"/>
-          </w:tcPr>
-          <w:p>
-            <w:pPr>
-              <w:rPr>
-                <w:lang w:val="en-CA"/>
-              </w:rPr>
-            </w:pPr>
-            <w:r>
-              <w:rPr>
-                <w:lang w:val="en-CA"/>
-              </w:rPr>
-              <w:t>Password has changed.</w:t>
+            <w:shd w:val="clear" w:color="auto" w:fill="E2EFD9" w:themeFill="accent6" w:themeFillTint="33"/>
+          </w:tcPr>
+          <w:p>
+            <w:pPr>
+              <w:rPr>
+                <w:lang w:val="en-CA"/>
+              </w:rPr>
+            </w:pPr>
+            <w:r>
+              <w:rPr>
+                <w:lang w:val="en-CA"/>
+              </w:rPr>
+              <w:t>Updated profile is displayed, user is now administrator, and all remaining information remained unchanged.</w:t>
             </w:r>
           </w:p>
         </w:tc>
@@ -7667,376 +8726,28 @@
           <w:tcPr>
             <w:tcW w:w="1450" w:type="dxa"/>
             <w:tcBorders>
-              <w:top w:val="single" w:sz="4" w:space="0" w:color="auto"/>
-              <w:left w:val="single" w:sz="4" w:space="0" w:color="auto"/>
-              <w:bottom w:val="single" w:sz="4" w:space="0" w:color="auto"/>
-              <w:right w:val="single" w:sz="4" w:space="0" w:color="auto"/>
-            </w:tcBorders>
-            <w:shd w:val="clear" w:color="auto" w:fill="FBE4D5" w:themeFill="accent2" w:themeFillTint="33"/>
-          </w:tcPr>
-          <w:p>
-            <w:pPr>
-              <w:rPr>
-                <w:lang w:val="en-CA"/>
-              </w:rPr>
-            </w:pPr>
-            <w:r>
-              <w:rPr>
-                <w:lang w:val="en-CA"/>
-              </w:rPr>
-              <w:t>Fail</w:t>
-            </w:r>
-          </w:p>
-        </w:tc>
-      </w:tr>
-      <w:tr>
-        <w:trPr>
-          <w:trHeight w:val="1076"/>
-        </w:trPr>
-        <w:tc>
-          <w:tcPr>
-            <w:tcW w:w="1077" w:type="dxa"/>
-            <w:tcBorders>
-              <w:top w:val="single" w:sz="4" w:space="0" w:color="auto"/>
-              <w:left w:val="single" w:sz="4" w:space="0" w:color="auto"/>
-              <w:bottom w:val="single" w:sz="4" w:space="0" w:color="auto"/>
-              <w:right w:val="single" w:sz="4" w:space="0" w:color="auto"/>
-            </w:tcBorders>
-            <w:shd w:val="clear" w:color="auto" w:fill="D0CECE" w:themeFill="background2" w:themeFillShade="E6"/>
-          </w:tcPr>
-          <w:p>
-            <w:pPr>
-              <w:rPr>
-                <w:strike/>
-                <w:lang w:val="en-CA"/>
-              </w:rPr>
-            </w:pPr>
-            <w:r>
-              <w:rPr>
-                <w:strike/>
-                <w:lang w:val="en-CA"/>
-              </w:rPr>
-              <w:t>19.16</w:t>
-            </w:r>
-          </w:p>
-          <w:p>
-            <w:pPr>
-              <w:rPr>
-                <w:lang w:val="en-CA"/>
-              </w:rPr>
-            </w:pPr>
-            <w:r>
-              <w:rPr>
-                <w:lang w:val="en-CA"/>
-              </w:rPr>
-              <w:t>Feature removed</w:t>
-            </w:r>
-          </w:p>
-        </w:tc>
-        <w:tc>
-          <w:tcPr>
-            <w:tcW w:w="1753" w:type="dxa"/>
-            <w:gridSpan w:val="2"/>
-            <w:tcBorders>
-              <w:top w:val="single" w:sz="4" w:space="0" w:color="auto"/>
-              <w:left w:val="single" w:sz="4" w:space="0" w:color="auto"/>
-              <w:bottom w:val="single" w:sz="4" w:space="0" w:color="auto"/>
-              <w:right w:val="single" w:sz="4" w:space="0" w:color="auto"/>
-            </w:tcBorders>
-            <w:shd w:val="clear" w:color="auto" w:fill="D0CECE" w:themeFill="background2" w:themeFillShade="E6"/>
-          </w:tcPr>
-          <w:p>
-            <w:pPr>
-              <w:rPr>
-                <w:strike/>
-                <w:lang w:val="en-CA"/>
-              </w:rPr>
-            </w:pPr>
-            <w:r>
-              <w:rPr>
-                <w:strike/>
-                <w:lang w:val="en-CA"/>
-              </w:rPr>
-              <w:t>Administrator attempts to save the updated profile with a new password which length is greater than six.</w:t>
-            </w:r>
-          </w:p>
-        </w:tc>
-        <w:tc>
-          <w:tcPr>
-            <w:tcW w:w="1604" w:type="dxa"/>
-            <w:tcBorders>
-              <w:top w:val="single" w:sz="4" w:space="0" w:color="auto"/>
-              <w:left w:val="single" w:sz="4" w:space="0" w:color="auto"/>
-              <w:bottom w:val="single" w:sz="4" w:space="0" w:color="auto"/>
-              <w:right w:val="single" w:sz="4" w:space="0" w:color="auto"/>
-            </w:tcBorders>
-            <w:shd w:val="clear" w:color="auto" w:fill="D0CECE" w:themeFill="background2" w:themeFillShade="E6"/>
-          </w:tcPr>
-          <w:p>
-            <w:pPr>
-              <w:rPr>
-                <w:strike/>
-                <w:lang w:val="en-CA"/>
-              </w:rPr>
-            </w:pPr>
-            <w:r>
-              <w:rPr>
-                <w:strike/>
-                <w:lang w:val="en-CA"/>
-              </w:rPr>
-              <w:t>Password = “jdbc123”</w:t>
-            </w:r>
-          </w:p>
-        </w:tc>
-        <w:tc>
-          <w:tcPr>
-            <w:tcW w:w="1724" w:type="dxa"/>
-            <w:tcBorders>
-              <w:top w:val="single" w:sz="4" w:space="0" w:color="auto"/>
-              <w:left w:val="single" w:sz="4" w:space="0" w:color="auto"/>
-              <w:bottom w:val="single" w:sz="4" w:space="0" w:color="auto"/>
-              <w:right w:val="single" w:sz="4" w:space="0" w:color="auto"/>
-            </w:tcBorders>
-            <w:shd w:val="clear" w:color="auto" w:fill="D0CECE" w:themeFill="background2" w:themeFillShade="E6"/>
-          </w:tcPr>
-          <w:p>
-            <w:pPr>
-              <w:rPr>
-                <w:strike/>
-                <w:lang w:val="en-CA"/>
-              </w:rPr>
-            </w:pPr>
-            <w:r>
-              <w:rPr>
-                <w:strike/>
-                <w:lang w:val="en-CA"/>
-              </w:rPr>
-              <w:t>Updated profile is displayed, password for that user has been changed.</w:t>
-            </w:r>
-          </w:p>
-        </w:tc>
-        <w:tc>
-          <w:tcPr>
-            <w:tcW w:w="1742" w:type="dxa"/>
-            <w:tcBorders>
-              <w:top w:val="single" w:sz="4" w:space="0" w:color="auto"/>
-              <w:left w:val="single" w:sz="4" w:space="0" w:color="auto"/>
-              <w:bottom w:val="single" w:sz="4" w:space="0" w:color="auto"/>
-              <w:right w:val="single" w:sz="4" w:space="0" w:color="auto"/>
-            </w:tcBorders>
-            <w:shd w:val="clear" w:color="auto" w:fill="D0CECE" w:themeFill="background2" w:themeFillShade="E6"/>
-          </w:tcPr>
-          <w:p>
-            <w:pPr>
-              <w:rPr>
-                <w:strike/>
-                <w:lang w:val="en-CA"/>
-              </w:rPr>
-            </w:pPr>
-            <w:r>
-              <w:rPr>
-                <w:strike/>
-                <w:lang w:val="en-CA"/>
-              </w:rPr>
-              <w:t>Updated profile is displayed, password for that user has been changed.</w:t>
-            </w:r>
-          </w:p>
-        </w:tc>
-        <w:tc>
-          <w:tcPr>
-            <w:tcW w:w="1450" w:type="dxa"/>
-            <w:tcBorders>
-              <w:top w:val="single" w:sz="4" w:space="0" w:color="auto"/>
-              <w:left w:val="single" w:sz="4" w:space="0" w:color="auto"/>
-              <w:bottom w:val="single" w:sz="4" w:space="0" w:color="auto"/>
-              <w:right w:val="single" w:sz="4" w:space="0" w:color="auto"/>
-            </w:tcBorders>
-            <w:shd w:val="clear" w:color="auto" w:fill="D0CECE" w:themeFill="background2" w:themeFillShade="E6"/>
-          </w:tcPr>
-          <w:p>
-            <w:pPr>
-              <w:rPr>
-                <w:strike/>
-                <w:lang w:val="en-CA"/>
-              </w:rPr>
-            </w:pPr>
-            <w:r>
-              <w:rPr>
-                <w:strike/>
+              <w:left w:val="single" w:sz="4" w:space="0" w:color="auto"/>
+              <w:bottom w:val="single" w:sz="4" w:space="0" w:color="auto"/>
+              <w:right w:val="single" w:sz="4" w:space="0" w:color="auto"/>
+            </w:tcBorders>
+            <w:shd w:val="clear" w:color="auto" w:fill="E2EFD9" w:themeFill="accent6" w:themeFillTint="33"/>
+          </w:tcPr>
+          <w:p>
+            <w:pPr>
+              <w:rPr>
+                <w:lang w:val="en-CA"/>
+              </w:rPr>
+            </w:pPr>
+            <w:r>
+              <w:rPr>
                 <w:lang w:val="en-CA"/>
               </w:rPr>
               <w:t>Pass</w:t>
             </w:r>
           </w:p>
         </w:tc>
-      </w:tr>
-      <w:tr>
-        <w:trPr>
-          <w:trHeight w:val="1076"/>
-        </w:trPr>
-        <w:tc>
-          <w:tcPr>
-            <w:tcW w:w="1077" w:type="dxa"/>
-            <w:tcBorders>
-              <w:top w:val="single" w:sz="4" w:space="0" w:color="auto"/>
-              <w:left w:val="single" w:sz="4" w:space="0" w:color="auto"/>
-              <w:bottom w:val="single" w:sz="4" w:space="0" w:color="auto"/>
-              <w:right w:val="single" w:sz="4" w:space="0" w:color="auto"/>
-            </w:tcBorders>
-            <w:shd w:val="clear" w:color="auto" w:fill="FBE4D5" w:themeFill="accent2" w:themeFillTint="33"/>
-          </w:tcPr>
-          <w:p>
-            <w:pPr>
-              <w:rPr>
-                <w:lang w:val="en-CA"/>
-              </w:rPr>
-            </w:pPr>
-            <w:r>
-              <w:rPr>
-                <w:lang w:val="en-CA"/>
-              </w:rPr>
-              <w:t>19.17</w:t>
-            </w:r>
-          </w:p>
-        </w:tc>
-        <w:tc>
-          <w:tcPr>
-            <w:tcW w:w="1753" w:type="dxa"/>
-            <w:gridSpan w:val="2"/>
-            <w:tcBorders>
-              <w:top w:val="single" w:sz="4" w:space="0" w:color="auto"/>
-              <w:left w:val="single" w:sz="4" w:space="0" w:color="auto"/>
-              <w:bottom w:val="single" w:sz="4" w:space="0" w:color="auto"/>
-              <w:right w:val="single" w:sz="4" w:space="0" w:color="auto"/>
-            </w:tcBorders>
-            <w:shd w:val="clear" w:color="auto" w:fill="FBE4D5" w:themeFill="accent2" w:themeFillTint="33"/>
-          </w:tcPr>
-          <w:p>
-            <w:pPr>
-              <w:rPr>
-                <w:lang w:val="en-CA"/>
-              </w:rPr>
-            </w:pPr>
-            <w:r>
-              <w:rPr>
-                <w:lang w:val="en-CA"/>
-              </w:rPr>
-              <w:t>Administrator changes the privilege of the user from student to administrator.</w:t>
-            </w:r>
-          </w:p>
-        </w:tc>
-        <w:tc>
-          <w:tcPr>
-            <w:tcW w:w="1604" w:type="dxa"/>
-            <w:tcBorders>
-              <w:top w:val="single" w:sz="4" w:space="0" w:color="auto"/>
-              <w:left w:val="single" w:sz="4" w:space="0" w:color="auto"/>
-              <w:bottom w:val="single" w:sz="4" w:space="0" w:color="auto"/>
-              <w:right w:val="single" w:sz="4" w:space="0" w:color="auto"/>
-            </w:tcBorders>
-            <w:shd w:val="clear" w:color="auto" w:fill="FBE4D5" w:themeFill="accent2" w:themeFillTint="33"/>
-          </w:tcPr>
-          <w:p>
-            <w:pPr>
-              <w:rPr>
-                <w:lang w:val="en-CA"/>
-              </w:rPr>
-            </w:pPr>
-            <w:r>
-              <w:rPr>
-                <w:lang w:val="en-CA"/>
-              </w:rPr>
-              <w:t>Privilege = administrator on user #39</w:t>
-            </w:r>
-          </w:p>
-        </w:tc>
-        <w:tc>
-          <w:tcPr>
-            <w:tcW w:w="1724" w:type="dxa"/>
-            <w:tcBorders>
-              <w:top w:val="single" w:sz="4" w:space="0" w:color="auto"/>
-              <w:left w:val="single" w:sz="4" w:space="0" w:color="auto"/>
-              <w:bottom w:val="single" w:sz="4" w:space="0" w:color="auto"/>
-              <w:right w:val="single" w:sz="4" w:space="0" w:color="auto"/>
-            </w:tcBorders>
-            <w:shd w:val="clear" w:color="auto" w:fill="FBE4D5" w:themeFill="accent2" w:themeFillTint="33"/>
-          </w:tcPr>
-          <w:p>
-            <w:pPr>
-              <w:rPr>
-                <w:lang w:val="en-CA"/>
-              </w:rPr>
-            </w:pPr>
-            <w:r>
-              <w:rPr>
-                <w:lang w:val="en-CA"/>
-              </w:rPr>
-              <w:t>Updated profile is displayed, user is now administrator</w:t>
-            </w:r>
-            <w:r>
-              <w:rPr>
-                <w:lang w:val="en-CA"/>
-              </w:rPr>
-              <w:t>, and all remaining information remained unchanged</w:t>
-            </w:r>
-            <w:r>
-              <w:rPr>
-                <w:lang w:val="en-CA"/>
-              </w:rPr>
-              <w:t>.</w:t>
-            </w:r>
-          </w:p>
-        </w:tc>
-        <w:tc>
-          <w:tcPr>
-            <w:tcW w:w="1742" w:type="dxa"/>
-            <w:tcBorders>
-              <w:top w:val="single" w:sz="4" w:space="0" w:color="auto"/>
-              <w:left w:val="single" w:sz="4" w:space="0" w:color="auto"/>
-              <w:bottom w:val="single" w:sz="4" w:space="0" w:color="auto"/>
-              <w:right w:val="single" w:sz="4" w:space="0" w:color="auto"/>
-            </w:tcBorders>
-            <w:shd w:val="clear" w:color="auto" w:fill="FBE4D5" w:themeFill="accent2" w:themeFillTint="33"/>
-          </w:tcPr>
-          <w:p>
-            <w:pPr>
-              <w:rPr>
-                <w:lang w:val="en-CA"/>
-              </w:rPr>
-            </w:pPr>
-            <w:r>
-              <w:rPr>
-                <w:lang w:val="en-CA"/>
-              </w:rPr>
-              <w:t>Password has changed.</w:t>
-            </w:r>
-          </w:p>
-        </w:tc>
-        <w:tc>
-          <w:tcPr>
-            <w:tcW w:w="1450" w:type="dxa"/>
-            <w:tcBorders>
-              <w:top w:val="single" w:sz="4" w:space="0" w:color="auto"/>
-              <w:left w:val="single" w:sz="4" w:space="0" w:color="auto"/>
-              <w:bottom w:val="single" w:sz="4" w:space="0" w:color="auto"/>
-              <w:right w:val="single" w:sz="4" w:space="0" w:color="auto"/>
-            </w:tcBorders>
-            <w:shd w:val="clear" w:color="auto" w:fill="FBE4D5" w:themeFill="accent2" w:themeFillTint="33"/>
-          </w:tcPr>
-          <w:p>
-            <w:pPr>
-              <w:rPr>
-                <w:lang w:val="en-CA"/>
-              </w:rPr>
-            </w:pPr>
-            <w:r>
-              <w:rPr>
-                <w:lang w:val="en-CA"/>
-              </w:rPr>
-              <w:t>Fail</w:t>
-            </w:r>
-          </w:p>
-        </w:tc>
+        <w:bookmarkStart w:id="0" w:name="_GoBack"/>
+        <w:bookmarkEnd w:id="0"/>
       </w:tr>
       <w:tr>
         <w:trPr>
@@ -8326,6 +9037,7 @@
               <w:rPr>
                 <w:lang w:val="en-CA"/>
               </w:rPr>
+              <w:lastRenderedPageBreak/>
               <w:t>Test ID</w:t>
             </w:r>
           </w:p>
@@ -8698,19 +9410,7 @@
               <w:rPr>
                 <w:lang w:val="en-CA"/>
               </w:rPr>
-              <w:t>Hit ‘X</w:t>
-            </w:r>
-            <w:r>
-              <w:rPr>
-                <w:lang w:val="en-CA"/>
-              </w:rPr>
-              <w:t xml:space="preserve">’ on profile page of user </w:t>
-            </w:r>
-            <w:r>
-              <w:rPr>
-                <w:lang w:val="en-CA"/>
-              </w:rPr>
-              <w:t>‘test1’</w:t>
+              <w:t>Hit ‘X’ on profile page of user ‘test1’</w:t>
             </w:r>
           </w:p>
         </w:tc>
@@ -8815,7 +9515,6 @@
               <w:rPr>
                 <w:lang w:val="en-CA"/>
               </w:rPr>
-              <w:lastRenderedPageBreak/>
               <w:t>20.3</w:t>
             </w:r>
           </w:p>
@@ -9099,8 +9798,6 @@
               </w:rPr>
               <w:t>User ‘test1’ is removed from the system, the administrator is brought back to the user management page with an updated table of users.</w:t>
             </w:r>
-            <w:bookmarkStart w:id="0" w:name="_GoBack"/>
-            <w:bookmarkEnd w:id="0"/>
           </w:p>
         </w:tc>
         <w:tc>

</xml_diff>